<commit_message>
Committing more changes based on reviews
</commit_message>
<xml_diff>
--- a/Darwin_correlation_final.docx
+++ b/Darwin_correlation_final.docx
@@ -76,7 +76,7 @@
         <w:rPr>
           <w:rStyle w:val="VerbatimChar"/>
         </w:rPr>
-        <w:t xml:space="preserve">## ── Attaching packages ────────────────────────────────────────────────────────────────────────────────────────── tidyverse 1.2.1 ──</w:t>
+        <w:t xml:space="preserve">## ── Attaching packages ─────────────────────────────────────── tidyverse 1.2.1 ──</w:t>
       </w:r>
     </w:p>
     <w:p>
@@ -125,7 +125,7 @@
         <w:rPr>
           <w:rStyle w:val="VerbatimChar"/>
         </w:rPr>
-        <w:t xml:space="preserve">## ── Conflicts ───────────────────────────────────────────────────────────────────────────────────────────── tidyverse_conflicts() ──</w:t>
+        <w:t xml:space="preserve">## ── Conflicts ────────────────────────────────────────── tidyverse_conflicts() ──</w:t>
       </w:r>
       <w:r>
         <w:br w:type="textWrapping"/>
@@ -728,7 +728,7 @@
         <w:pStyle w:val="FirstParagraph"/>
       </w:pPr>
       <w:r>
-        <w:t xml:space="preserve">This figure includes the r values. These values can be removed by elimiating the lab = TRUE assignment</w:t>
+        <w:t xml:space="preserve">This figure includes the r values. These values can be removed by elimiating the lab = TRUE assignment. TO remove the grid lines change ggtheme to theme_classic</w:t>
       </w:r>
     </w:p>
     <w:p>
@@ -1297,7 +1297,7 @@
     </w:lvl>
   </w:abstractNum>
   <w:abstractNum w:abstractNumId="990">
-    <w:nsid w:val="1f2f3ad5"/>
+    <w:nsid w:val="20785bf4"/>
     <w:multiLevelType w:val="multilevel"/>
     <w:lvl w:ilvl="0">
       <w:numFmt w:val="bullet"/>

</xml_diff>